<commit_message>
1 Maret 2023 Sore
</commit_message>
<xml_diff>
--- a/2021 DEBI TOMIKA/III. SISTEM INFORMASI DAN MULTIMEDIA/III.A. Sistem Informasi/III.A.1. Menyusun Usulan Pembangunan Sistem Informasi/3. III.A.2. Proposal Studi Kelayakan SICAKEP.docx
+++ b/2021 DEBI TOMIKA/III. SISTEM INFORMASI DAN MULTIMEDIA/III.A. Sistem Informasi/III.A.1. Menyusun Usulan Pembangunan Sistem Informasi/3. III.A.2. Proposal Studi Kelayakan SICAKEP.docx
@@ -4,6 +4,67 @@
   <w:body>
     <w:p>
       <w:pPr>
+        <w:spacing w:line="360" w:lineRule="auto"/>
+        <w:ind w:left="360" w:hanging="360"/>
+        <w:jc w:val="center"/>
+        <w:rPr>
+          <w:b/>
+          <w:bCs/>
+          <w:sz w:val="24"/>
+          <w:szCs w:val="24"/>
+        </w:rPr>
+      </w:pPr>
+      <w:r>
+        <w:rPr>
+          <w:b/>
+          <w:bCs/>
+          <w:sz w:val="24"/>
+          <w:szCs w:val="24"/>
+        </w:rPr>
+        <w:t>Proposal Studi Kelayakan</w:t>
+      </w:r>
+      <w:r>
+        <w:t xml:space="preserve"> </w:t>
+      </w:r>
+      <w:r>
+        <w:rPr>
+          <w:b/>
+          <w:bCs/>
+          <w:sz w:val="24"/>
+          <w:szCs w:val="24"/>
+        </w:rPr>
+        <w:t xml:space="preserve">Sistem Informasi Penilaian CKP Pegawai </w:t>
+      </w:r>
+      <w:r>
+        <w:rPr>
+          <w:b/>
+          <w:bCs/>
+          <w:sz w:val="24"/>
+          <w:szCs w:val="24"/>
+        </w:rPr>
+        <w:t>(</w:t>
+      </w:r>
+      <w:r>
+        <w:rPr>
+          <w:b/>
+          <w:bCs/>
+          <w:sz w:val="24"/>
+          <w:szCs w:val="24"/>
+        </w:rPr>
+        <w:t>SICAKEP</w:t>
+      </w:r>
+      <w:r>
+        <w:rPr>
+          <w:b/>
+          <w:bCs/>
+          <w:sz w:val="24"/>
+          <w:szCs w:val="24"/>
+        </w:rPr>
+        <w:t>)</w:t>
+      </w:r>
+    </w:p>
+    <w:p>
+      <w:pPr>
         <w:pStyle w:val="ListParagraph"/>
         <w:numPr>
           <w:ilvl w:val="0"/>
@@ -142,15 +203,8 @@
           <w:sz w:val="24"/>
           <w:szCs w:val="24"/>
         </w:rPr>
-        <w:t xml:space="preserve">Pada akhir bulan sebelum penilaian, setiap pegawai membuat rincian pekerjaan yang akan dituangkan dalam formulir CKP Target (CKP-T) sesuai dengan tugas pokok dan fungsi, </w:t>
-      </w:r>
-      <w:r>
-        <w:rPr>
-          <w:sz w:val="24"/>
-          <w:szCs w:val="24"/>
-        </w:rPr>
         <w:lastRenderedPageBreak/>
-        <w:t>wewenang, tanggung jawab dan uraian tugas yang telah ditetapkan dalam Struktur Organisasi dan Tata Kerja (SOTK). Formulir CKP-T yang berisi rincian pekerjaan dan target volume/waktu penyelesaiannya tersebut kemudian dikonsultasikan dengan atasan dengan cara mendatangi masing-masing atasannya untuk meminta persetujuan bahwa atasan masing-masing menyetujui uraian kegiatan yang telah dibuat.</w:t>
+        <w:t>Pada akhir bulan sebelum penilaian, setiap pegawai membuat rincian pekerjaan yang akan dituangkan dalam formulir CKP Target (CKP-T) sesuai dengan tugas pokok dan fungsi, wewenang, tanggung jawab dan uraian tugas yang telah ditetapkan dalam Struktur Organisasi dan Tata Kerja (SOTK). Formulir CKP-T yang berisi rincian pekerjaan dan target volume/waktu penyelesaiannya tersebut kemudian dikonsultasikan dengan atasan dengan cara mendatangi masing-masing atasannya untuk meminta persetujuan bahwa atasan masing-masing menyetujui uraian kegiatan yang telah dibuat.</w:t>
       </w:r>
     </w:p>
     <w:p>
@@ -291,7 +345,15 @@
           <w:sz w:val="24"/>
           <w:szCs w:val="24"/>
         </w:rPr>
-        <w:t xml:space="preserve"> capaian kinerja yang telah dicapainya. Form CKP-T dan CKP-R yang telah diisi dan ditandatangani kemudian dikumpulkan ke subbagian umum sehingga masing-masing pegawai tidak mempunyai </w:t>
+        <w:t xml:space="preserve"> capaian kinerja yang telah dicapainya. Form CKP-T dan CKP-R yang telah diisi dan ditandatangani kemudian dikumpulkan ke </w:t>
+      </w:r>
+      <w:r>
+        <w:rPr>
+          <w:sz w:val="24"/>
+          <w:szCs w:val="24"/>
+        </w:rPr>
+        <w:lastRenderedPageBreak/>
+        <w:t xml:space="preserve">subbagian umum sehingga masing-masing pegawai tidak mempunyai </w:t>
       </w:r>
       <w:r>
         <w:rPr>
@@ -307,15 +369,7 @@
           <w:sz w:val="24"/>
           <w:szCs w:val="24"/>
         </w:rPr>
-        <w:t xml:space="preserve"> dari form-</w:t>
-      </w:r>
-      <w:r>
-        <w:rPr>
-          <w:sz w:val="24"/>
-          <w:szCs w:val="24"/>
-        </w:rPr>
-        <w:lastRenderedPageBreak/>
-        <w:t>form tersebut. Hal ini akan menyulitkan pegawai untuk mengecek kembali capaian kinerja yang telah dicapai pada bulan-bulan sebelumnya.</w:t>
+        <w:t xml:space="preserve"> dari form-form tersebut. Hal ini akan menyulitkan pegawai untuk mengecek kembali capaian kinerja yang telah dicapai pada bulan-bulan sebelumnya.</w:t>
       </w:r>
       <w:r>
         <w:rPr>
@@ -592,6 +646,7 @@
           <w:sz w:val="24"/>
           <w:szCs w:val="24"/>
         </w:rPr>
+        <w:lastRenderedPageBreak/>
         <w:t xml:space="preserve">Alternatif lain adalah membuat sistem penilaian CKP </w:t>
       </w:r>
       <w:r>
@@ -624,15 +679,7 @@
           <w:sz w:val="24"/>
           <w:szCs w:val="24"/>
         </w:rPr>
-        <w:t xml:space="preserve">. Sistem penilaian CKP </w:t>
-      </w:r>
-      <w:r>
-        <w:rPr>
-          <w:sz w:val="24"/>
-          <w:szCs w:val="24"/>
-        </w:rPr>
-        <w:lastRenderedPageBreak/>
-        <w:t xml:space="preserve">online tersebut membuat basis data yang menyimpan seluruh data CKP setiap pegawai serta basis data butir kegiatan fungsional beserta besaran angka kreditnya. Sistem ini berbasis web </w:t>
+        <w:t xml:space="preserve">. Sistem penilaian CKP online tersebut membuat basis data yang menyimpan seluruh data CKP setiap pegawai serta basis data butir kegiatan fungsional beserta besaran angka kreditnya. Sistem ini berbasis web </w:t>
       </w:r>
       <w:r>
         <w:rPr>
@@ -918,6 +965,7 @@
           <w:sz w:val="24"/>
           <w:szCs w:val="24"/>
         </w:rPr>
+        <w:lastRenderedPageBreak/>
         <w:t>Mengukur nilai faktor kelayakan TELOS dari pengembangan SICAKEP apabila diimplementasikan.</w:t>
       </w:r>
     </w:p>
@@ -942,7 +990,6 @@
           <w:sz w:val="24"/>
           <w:szCs w:val="24"/>
         </w:rPr>
-        <w:lastRenderedPageBreak/>
         <w:t>Memberikan rekomendasi kepada BPS Kabupaten Kuantan Singingi untuk melaksanakan pengembangan SICAKEP berdasarkan hasil penilaian kelayakan.</w:t>
       </w:r>
     </w:p>
@@ -1868,7 +1915,7 @@
           <v:shape id="_x0000_i1025" type="#_x0000_t75" style="width:329.95pt;height:339.95pt" o:ole="">
             <v:imagedata r:id="rId5" o:title=""/>
           </v:shape>
-          <o:OLEObject Type="Embed" ProgID="Visio.Drawing.15" ShapeID="_x0000_i1025" DrawAspect="Content" ObjectID="_1739186812" r:id="rId6"/>
+          <o:OLEObject Type="Embed" ProgID="Visio.Drawing.15" ShapeID="_x0000_i1025" DrawAspect="Content" ObjectID="_1739190645" r:id="rId6"/>
         </w:object>
       </w:r>
     </w:p>
@@ -3961,14 +4008,7 @@
           <w:sz w:val="24"/>
           <w:szCs w:val="24"/>
         </w:rPr>
-        <w:t xml:space="preserve"> </w:t>
-      </w:r>
-      <w:r>
-        <w:rPr>
-          <w:sz w:val="24"/>
-          <w:szCs w:val="24"/>
-        </w:rPr>
-        <w:t xml:space="preserve">Estimasi waktu yang diperlukan untuk merancang dan mengimplementasikan waktu sistem mencakup estimasi kesalahan estimasi yang lebih besar. Resiko untuk tidak mampu mengikuti jadwal </w:t>
+        <w:t xml:space="preserve"> Estimasi waktu yang diperlukan untuk merancang dan mengimplementasikan waktu sistem mencakup estimasi kesalahan estimasi yang lebih besar. Resiko untuk tidak mampu mengikuti jadwal </w:t>
       </w:r>
       <w:r>
         <w:rPr>

</xml_diff>